<commit_message>
Tests complete - and doc finished
</commit_message>
<xml_diff>
--- a/205DOX/Screenshots.docx
+++ b/205DOX/Screenshots.docx
@@ -3,7 +3,19 @@
 <w:document xmlns:wpc="http://schemas.microsoft.com/office/word/2010/wordprocessingCanvas" xmlns:mc="http://schemas.openxmlformats.org/markup-compatibility/2006" xmlns:o="urn:schemas-microsoft-com:office:office" xmlns:r="http://schemas.openxmlformats.org/officeDocument/2006/relationships" xmlns:m="http://schemas.openxmlformats.org/officeDocument/2006/math" xmlns:v="urn:schemas-microsoft-com:vml" xmlns:wp14="http://schemas.microsoft.com/office/word/2010/wordprocessingDrawing" xmlns:wp="http://schemas.openxmlformats.org/drawingml/2006/wordprocessingDrawing" xmlns:w10="urn:schemas-microsoft-com:office:word" xmlns:w="http://schemas.openxmlformats.org/wordprocessingml/2006/main" xmlns:w14="http://schemas.microsoft.com/office/word/2010/wordml" xmlns:w15="http://schemas.microsoft.com/office/word/2012/wordml" xmlns:wpg="http://schemas.microsoft.com/office/word/2010/wordprocessingGroup" xmlns:wpi="http://schemas.microsoft.com/office/word/2010/wordprocessingInk" xmlns:wne="http://schemas.microsoft.com/office/word/2006/wordml" xmlns:wps="http://schemas.microsoft.com/office/word/2010/wordprocessingShape" mc:Ignorable="w14 w15 wp14">
   <w:body>
     <w:p>
-      <w:r>
+      <w:pPr>
+        <w:rPr>
+          <w:rFonts w:asciiTheme="majorHAnsi" w:hAnsiTheme="majorHAnsi"/>
+          <w:sz w:val="24"/>
+          <w:szCs w:val="24"/>
+        </w:rPr>
+      </w:pPr>
+      <w:r>
+        <w:rPr>
+          <w:rFonts w:asciiTheme="majorHAnsi" w:hAnsiTheme="majorHAnsi"/>
+          <w:sz w:val="24"/>
+          <w:szCs w:val="24"/>
+        </w:rPr>
         <w:t>Hypothesis 1 – Bug 1</w:t>
       </w:r>
     </w:p>
@@ -14,8 +26,18 @@
           <w:ilvl w:val="0"/>
           <w:numId w:val="1"/>
         </w:numPr>
-      </w:pPr>
-      <w:r>
+        <w:rPr>
+          <w:rFonts w:asciiTheme="majorHAnsi" w:hAnsiTheme="majorHAnsi"/>
+          <w:sz w:val="24"/>
+          <w:szCs w:val="24"/>
+        </w:rPr>
+      </w:pPr>
+      <w:r>
+        <w:rPr>
+          <w:rFonts w:asciiTheme="majorHAnsi" w:hAnsiTheme="majorHAnsi"/>
+          <w:sz w:val="24"/>
+          <w:szCs w:val="24"/>
+        </w:rPr>
         <w:t xml:space="preserve">Game does not pay out at correct level. </w:t>
       </w:r>
     </w:p>
@@ -26,24 +48,66 @@
           <w:ilvl w:val="0"/>
           <w:numId w:val="1"/>
         </w:numPr>
-      </w:pPr>
-      <w:r>
-        <w:t>When player wins on 1 match, balance does not increase.</w:t>
-      </w:r>
-    </w:p>
-    <w:p>
-      <w:r>
+        <w:rPr>
+          <w:rFonts w:asciiTheme="majorHAnsi" w:hAnsiTheme="majorHAnsi"/>
+          <w:sz w:val="24"/>
+          <w:szCs w:val="24"/>
+        </w:rPr>
+      </w:pPr>
+      <w:r>
+        <w:rPr>
+          <w:rFonts w:asciiTheme="majorHAnsi" w:hAnsiTheme="majorHAnsi"/>
+          <w:sz w:val="24"/>
+          <w:szCs w:val="24"/>
+        </w:rPr>
+        <w:t>When player wins on 1 match, balance does not incre</w:t>
+      </w:r>
+      <w:bookmarkStart w:id="0" w:name="_GoBack"/>
+      <w:bookmarkEnd w:id="0"/>
+      <w:r>
+        <w:rPr>
+          <w:rFonts w:asciiTheme="majorHAnsi" w:hAnsiTheme="majorHAnsi"/>
+          <w:sz w:val="24"/>
+          <w:szCs w:val="24"/>
+        </w:rPr>
+        <w:t>ase.</w:t>
+      </w:r>
+    </w:p>
+    <w:p>
+      <w:pPr>
+        <w:rPr>
+          <w:rFonts w:asciiTheme="majorHAnsi" w:hAnsiTheme="majorHAnsi"/>
+          <w:sz w:val="24"/>
+          <w:szCs w:val="24"/>
+        </w:rPr>
+      </w:pPr>
+      <w:r>
+        <w:rPr>
+          <w:rFonts w:asciiTheme="majorHAnsi" w:hAnsiTheme="majorHAnsi"/>
+          <w:sz w:val="24"/>
+          <w:szCs w:val="24"/>
+        </w:rPr>
         <w:t xml:space="preserve">The game must not be calculating the amount the player gives – i.e. the player bets 5 and he wins (so the game must be ‘returning the bet he placed and not adding the further winnings i.e. another 5). </w:t>
       </w:r>
     </w:p>
     <w:p>
-      <w:r>
-        <w:rPr>
+      <w:pPr>
+        <w:rPr>
+          <w:rFonts w:asciiTheme="majorHAnsi" w:hAnsiTheme="majorHAnsi"/>
+          <w:sz w:val="24"/>
+          <w:szCs w:val="24"/>
+        </w:rPr>
+      </w:pPr>
+      <w:r>
+        <w:rPr>
+          <w:rFonts w:asciiTheme="majorHAnsi" w:hAnsiTheme="majorHAnsi"/>
           <w:noProof/>
+          <w:sz w:val="24"/>
+          <w:szCs w:val="24"/>
           <w:lang w:eastAsia="en-AU"/>
         </w:rPr>
         <w:drawing>
-          <wp:inline distT="0" distB="0" distL="0" distR="0">
+          <wp:inline distT="0" distB="0" distL="0" distR="0" wp14:anchorId="778B9799" wp14:editId="4143D29A">
             <wp:extent cx="2828925" cy="2463116"/>
             <wp:effectExtent l="0" t="0" r="0" b="0"/>
             <wp:docPr id="1" name="Picture 1" descr="C:\Users\Jasmina\Desktop\12165707_10154283867839502_2123504275_n.jpg"/>
@@ -60,7 +124,7 @@
                     </pic:cNvPicPr>
                   </pic:nvPicPr>
                   <pic:blipFill>
-                    <a:blip r:embed="rId5">
+                    <a:blip r:embed="rId7">
                       <a:extLst>
                         <a:ext uri="{28A0092B-C50C-407E-A947-70E740481C1C}">
                           <a14:useLocalDpi xmlns:a14="http://schemas.microsoft.com/office/drawing/2010/main" val="0"/>
@@ -92,13 +156,319 @@
         </w:drawing>
       </w:r>
       <w:r>
+        <w:rPr>
+          <w:rFonts w:asciiTheme="majorHAnsi" w:hAnsiTheme="majorHAnsi"/>
+          <w:sz w:val="24"/>
+          <w:szCs w:val="24"/>
+        </w:rPr>
         <w:t>Balance was not increase (Before)</w:t>
       </w:r>
     </w:p>
-    <w:p/>
-    <w:p/>
-    <w:p>
-      <w:r>
+    <w:p>
+      <w:pPr>
+        <w:rPr>
+          <w:rFonts w:asciiTheme="majorHAnsi" w:hAnsiTheme="majorHAnsi"/>
+          <w:sz w:val="24"/>
+          <w:szCs w:val="24"/>
+        </w:rPr>
+      </w:pPr>
+      <w:r>
+        <w:rPr>
+          <w:rFonts w:asciiTheme="majorHAnsi" w:hAnsiTheme="majorHAnsi"/>
+          <w:sz w:val="24"/>
+          <w:szCs w:val="24"/>
+        </w:rPr>
+        <w:t xml:space="preserve">Tracking – </w:t>
+      </w:r>
+    </w:p>
+    <w:p>
+      <w:pPr>
+        <w:rPr>
+          <w:rFonts w:asciiTheme="majorHAnsi" w:hAnsiTheme="majorHAnsi"/>
+          <w:sz w:val="24"/>
+          <w:szCs w:val="24"/>
+        </w:rPr>
+      </w:pPr>
+      <w:r>
+        <w:rPr>
+          <w:rFonts w:asciiTheme="majorHAnsi" w:hAnsiTheme="majorHAnsi"/>
+          <w:sz w:val="24"/>
+          <w:szCs w:val="24"/>
+        </w:rPr>
+        <w:t xml:space="preserve">Going over </w:t>
+      </w:r>
+      <w:r>
+        <w:rPr>
+          <w:rFonts w:asciiTheme="majorHAnsi" w:hAnsiTheme="majorHAnsi"/>
+          <w:sz w:val="24"/>
+          <w:szCs w:val="24"/>
+        </w:rPr>
+        <w:t xml:space="preserve">methods to see which one is not returning or ‘setting the bet. </w:t>
+      </w:r>
+    </w:p>
+    <w:p>
+      <w:pPr>
+        <w:rPr>
+          <w:rFonts w:asciiTheme="majorHAnsi" w:hAnsiTheme="majorHAnsi" w:cs="Consolas"/>
+          <w:sz w:val="24"/>
+          <w:szCs w:val="24"/>
+        </w:rPr>
+      </w:pPr>
+      <w:proofErr w:type="spellStart"/>
+      <w:proofErr w:type="gramStart"/>
+      <w:r>
+        <w:rPr>
+          <w:rFonts w:asciiTheme="majorHAnsi" w:hAnsiTheme="majorHAnsi"/>
+          <w:sz w:val="24"/>
+          <w:szCs w:val="24"/>
+          <w:highlight w:val="magenta"/>
+        </w:rPr>
+        <w:t>player.takeBet</w:t>
+      </w:r>
+      <w:proofErr w:type="spellEnd"/>
+      <w:r>
+        <w:rPr>
+          <w:rFonts w:asciiTheme="majorHAnsi" w:hAnsiTheme="majorHAnsi"/>
+          <w:sz w:val="24"/>
+          <w:szCs w:val="24"/>
+          <w:highlight w:val="magenta"/>
+        </w:rPr>
+        <w:t>(</w:t>
+      </w:r>
+      <w:proofErr w:type="gramEnd"/>
+      <w:r>
+        <w:rPr>
+          <w:rFonts w:asciiTheme="majorHAnsi" w:hAnsiTheme="majorHAnsi"/>
+          <w:sz w:val="24"/>
+          <w:szCs w:val="24"/>
+          <w:highlight w:val="magenta"/>
+        </w:rPr>
+        <w:t>bet);</w:t>
+      </w:r>
+      <w:r>
+        <w:rPr>
+          <w:rFonts w:asciiTheme="majorHAnsi" w:hAnsiTheme="majorHAnsi" w:cs="Consolas"/>
+          <w:sz w:val="24"/>
+          <w:szCs w:val="24"/>
+        </w:rPr>
+        <w:t xml:space="preserve"> was missing from the if statement.</w:t>
+      </w:r>
+      <w:r>
+        <w:rPr>
+          <w:rFonts w:asciiTheme="majorHAnsi" w:hAnsiTheme="majorHAnsi" w:cs="Consolas"/>
+          <w:sz w:val="24"/>
+          <w:szCs w:val="24"/>
+        </w:rPr>
+        <w:t xml:space="preserve"> It was in the incorrect spot. </w:t>
+      </w:r>
+    </w:p>
+    <w:p>
+      <w:pPr>
+        <w:rPr>
+          <w:rFonts w:asciiTheme="majorHAnsi" w:hAnsiTheme="majorHAnsi" w:cs="Consolas"/>
+          <w:sz w:val="24"/>
+          <w:szCs w:val="24"/>
+        </w:rPr>
+      </w:pPr>
+      <w:r>
+        <w:rPr>
+          <w:rFonts w:asciiTheme="majorHAnsi" w:hAnsiTheme="majorHAnsi" w:cs="Consolas"/>
+          <w:sz w:val="24"/>
+          <w:szCs w:val="24"/>
+        </w:rPr>
+        <w:t xml:space="preserve">By changing this this and testing with the </w:t>
+      </w:r>
+      <w:proofErr w:type="spellStart"/>
+      <w:r>
+        <w:rPr>
+          <w:rFonts w:asciiTheme="majorHAnsi" w:hAnsiTheme="majorHAnsi" w:cs="Consolas"/>
+          <w:sz w:val="24"/>
+          <w:szCs w:val="24"/>
+        </w:rPr>
+        <w:t>junit</w:t>
+      </w:r>
+      <w:proofErr w:type="spellEnd"/>
+      <w:r>
+        <w:rPr>
+          <w:rFonts w:asciiTheme="majorHAnsi" w:hAnsiTheme="majorHAnsi" w:cs="Consolas"/>
+          <w:sz w:val="24"/>
+          <w:szCs w:val="24"/>
+        </w:rPr>
+        <w:t xml:space="preserve"> it fixed the bug. </w:t>
+      </w:r>
+    </w:p>
+    <w:p>
+      <w:pPr>
+        <w:rPr>
+          <w:rFonts w:asciiTheme="majorHAnsi" w:hAnsiTheme="majorHAnsi" w:cs="Consolas"/>
+          <w:sz w:val="24"/>
+          <w:szCs w:val="24"/>
+        </w:rPr>
+      </w:pPr>
+    </w:p>
+    <w:p>
+      <w:pPr>
+        <w:rPr>
+          <w:rFonts w:asciiTheme="majorHAnsi" w:hAnsiTheme="majorHAnsi" w:cs="Consolas"/>
+          <w:sz w:val="24"/>
+          <w:szCs w:val="24"/>
+        </w:rPr>
+      </w:pPr>
+      <w:r>
+        <w:rPr>
+          <w:rFonts w:asciiTheme="majorHAnsi" w:hAnsiTheme="majorHAnsi" w:cs="Consolas"/>
+          <w:noProof/>
+          <w:sz w:val="24"/>
+          <w:szCs w:val="24"/>
+          <w:lang w:eastAsia="en-AU"/>
+        </w:rPr>
+        <w:drawing>
+          <wp:inline distT="0" distB="0" distL="0" distR="0" wp14:anchorId="61F327E6" wp14:editId="484E871C">
+            <wp:extent cx="3438525" cy="2352675"/>
+            <wp:effectExtent l="0" t="0" r="9525" b="9525"/>
+            <wp:docPr id="3" name="Picture 3" descr="C:\Users\Jasmina\Desktop\game working.jpg"/>
+            <wp:cNvGraphicFramePr>
+              <a:graphicFrameLocks xmlns:a="http://schemas.openxmlformats.org/drawingml/2006/main" noChangeAspect="1"/>
+            </wp:cNvGraphicFramePr>
+            <a:graphic xmlns:a="http://schemas.openxmlformats.org/drawingml/2006/main">
+              <a:graphicData uri="http://schemas.openxmlformats.org/drawingml/2006/picture">
+                <pic:pic xmlns:pic="http://schemas.openxmlformats.org/drawingml/2006/picture">
+                  <pic:nvPicPr>
+                    <pic:cNvPr id="0" name="Picture 1" descr="C:\Users\Jasmina\Desktop\game working.jpg"/>
+                    <pic:cNvPicPr>
+                      <a:picLocks noChangeAspect="1" noChangeArrowheads="1"/>
+                    </pic:cNvPicPr>
+                  </pic:nvPicPr>
+                  <pic:blipFill>
+                    <a:blip r:embed="rId8">
+                      <a:extLst>
+                        <a:ext uri="{28A0092B-C50C-407E-A947-70E740481C1C}">
+                          <a14:useLocalDpi xmlns:a14="http://schemas.microsoft.com/office/drawing/2010/main" val="0"/>
+                        </a:ext>
+                      </a:extLst>
+                    </a:blip>
+                    <a:srcRect/>
+                    <a:stretch>
+                      <a:fillRect/>
+                    </a:stretch>
+                  </pic:blipFill>
+                  <pic:spPr bwMode="auto">
+                    <a:xfrm>
+                      <a:off x="0" y="0"/>
+                      <a:ext cx="3438525" cy="2352675"/>
+                    </a:xfrm>
+                    <a:prstGeom prst="rect">
+                      <a:avLst/>
+                    </a:prstGeom>
+                    <a:noFill/>
+                    <a:ln>
+                      <a:noFill/>
+                    </a:ln>
+                  </pic:spPr>
+                </pic:pic>
+              </a:graphicData>
+            </a:graphic>
+          </wp:inline>
+        </w:drawing>
+      </w:r>
+      <w:r>
+        <w:rPr>
+          <w:rFonts w:asciiTheme="majorHAnsi" w:hAnsiTheme="majorHAnsi" w:cs="Consolas"/>
+          <w:sz w:val="24"/>
+          <w:szCs w:val="24"/>
+        </w:rPr>
+        <w:t xml:space="preserve"> </w:t>
+      </w:r>
+      <w:r>
+        <w:rPr>
+          <w:rFonts w:asciiTheme="majorHAnsi" w:hAnsiTheme="majorHAnsi" w:cs="Consolas"/>
+          <w:sz w:val="24"/>
+          <w:szCs w:val="24"/>
+        </w:rPr>
+        <w:t xml:space="preserve">(FIXED) </w:t>
+      </w:r>
+      <w:r>
+        <w:rPr>
+          <w:rFonts w:asciiTheme="majorHAnsi" w:hAnsiTheme="majorHAnsi" w:cs="Consolas"/>
+          <w:sz w:val="24"/>
+          <w:szCs w:val="24"/>
+        </w:rPr>
+        <w:t xml:space="preserve">Fred won 30 – and </w:t>
+      </w:r>
+      <w:r>
+        <w:rPr>
+          <w:rFonts w:asciiTheme="majorHAnsi" w:hAnsiTheme="majorHAnsi" w:cs="Consolas"/>
+          <w:sz w:val="24"/>
+          <w:szCs w:val="24"/>
+        </w:rPr>
+        <w:t>it added 30 rather tha</w:t>
+      </w:r>
+      <w:r>
+        <w:rPr>
+          <w:rFonts w:asciiTheme="majorHAnsi" w:hAnsiTheme="majorHAnsi" w:cs="Consolas"/>
+          <w:sz w:val="24"/>
+          <w:szCs w:val="24"/>
+        </w:rPr>
+        <w:t xml:space="preserve">n adding 25. </w:t>
+      </w:r>
+    </w:p>
+    <w:p>
+      <w:pPr>
+        <w:rPr>
+          <w:rFonts w:asciiTheme="majorHAnsi" w:hAnsiTheme="majorHAnsi" w:cs="Consolas"/>
+          <w:sz w:val="24"/>
+          <w:szCs w:val="24"/>
+        </w:rPr>
+      </w:pPr>
+      <w:r>
+        <w:rPr>
+          <w:rFonts w:asciiTheme="majorHAnsi" w:hAnsiTheme="majorHAnsi" w:cs="Consolas"/>
+          <w:sz w:val="24"/>
+          <w:szCs w:val="24"/>
+        </w:rPr>
+        <w:t xml:space="preserve">Hypothesis </w:t>
+      </w:r>
+      <w:r>
+        <w:rPr>
+          <w:rFonts w:asciiTheme="majorHAnsi" w:hAnsiTheme="majorHAnsi" w:cs="Consolas"/>
+          <w:sz w:val="24"/>
+          <w:szCs w:val="24"/>
+        </w:rPr>
+        <w:t xml:space="preserve">was correct. Taking the bet but not returning it. </w:t>
+      </w:r>
+    </w:p>
+    <w:p>
+      <w:pPr>
+        <w:rPr>
+          <w:rFonts w:asciiTheme="majorHAnsi" w:hAnsiTheme="majorHAnsi"/>
+          <w:sz w:val="24"/>
+          <w:szCs w:val="24"/>
+        </w:rPr>
+      </w:pPr>
+    </w:p>
+    <w:p>
+      <w:pPr>
+        <w:rPr>
+          <w:rFonts w:asciiTheme="majorHAnsi" w:hAnsiTheme="majorHAnsi"/>
+          <w:sz w:val="24"/>
+          <w:szCs w:val="24"/>
+        </w:rPr>
+      </w:pPr>
+    </w:p>
+    <w:p>
+      <w:pPr>
+        <w:rPr>
+          <w:rFonts w:asciiTheme="majorHAnsi" w:hAnsiTheme="majorHAnsi"/>
+          <w:sz w:val="24"/>
+          <w:szCs w:val="24"/>
+        </w:rPr>
+      </w:pPr>
+      <w:r>
+        <w:rPr>
+          <w:rFonts w:asciiTheme="majorHAnsi" w:hAnsiTheme="majorHAnsi"/>
+          <w:sz w:val="24"/>
+          <w:szCs w:val="24"/>
+        </w:rPr>
         <w:t xml:space="preserve">Hypothesis 2 – Bug 2 </w:t>
       </w:r>
     </w:p>
@@ -109,8 +479,18 @@
           <w:ilvl w:val="0"/>
           <w:numId w:val="1"/>
         </w:numPr>
-      </w:pPr>
-      <w:r>
+        <w:rPr>
+          <w:rFonts w:asciiTheme="majorHAnsi" w:hAnsiTheme="majorHAnsi"/>
+          <w:sz w:val="24"/>
+          <w:szCs w:val="24"/>
+        </w:rPr>
+      </w:pPr>
+      <w:r>
+        <w:rPr>
+          <w:rFonts w:asciiTheme="majorHAnsi" w:hAnsiTheme="majorHAnsi"/>
+          <w:sz w:val="24"/>
+          <w:szCs w:val="24"/>
+        </w:rPr>
         <w:t>Player cannot reach betting limit:</w:t>
       </w:r>
     </w:p>
@@ -121,25 +501,65 @@
           <w:ilvl w:val="0"/>
           <w:numId w:val="1"/>
         </w:numPr>
-      </w:pPr>
-      <w:r>
+        <w:rPr>
+          <w:rFonts w:asciiTheme="majorHAnsi" w:hAnsiTheme="majorHAnsi"/>
+          <w:sz w:val="24"/>
+          <w:szCs w:val="24"/>
+        </w:rPr>
+      </w:pPr>
+      <w:r>
+        <w:rPr>
+          <w:rFonts w:asciiTheme="majorHAnsi" w:hAnsiTheme="majorHAnsi"/>
+          <w:sz w:val="24"/>
+          <w:szCs w:val="24"/>
+        </w:rPr>
         <w:t>Limit set to 0, but game ends with player still with 5 (dollars) remaining.</w:t>
       </w:r>
     </w:p>
     <w:p>
-      <w:r>
+      <w:pPr>
+        <w:rPr>
+          <w:rFonts w:asciiTheme="majorHAnsi" w:hAnsiTheme="majorHAnsi"/>
+          <w:sz w:val="24"/>
+          <w:szCs w:val="24"/>
+        </w:rPr>
+      </w:pPr>
+      <w:r>
+        <w:rPr>
+          <w:rFonts w:asciiTheme="majorHAnsi" w:hAnsiTheme="majorHAnsi"/>
+          <w:sz w:val="24"/>
+          <w:szCs w:val="24"/>
+        </w:rPr>
         <w:t xml:space="preserve">There must be an error in the code at a particular spot not accounting for equal to limit. </w:t>
       </w:r>
     </w:p>
-    <w:p/>
-    <w:p>
-      <w:r>
-        <w:rPr>
+    <w:p>
+      <w:pPr>
+        <w:rPr>
+          <w:rFonts w:asciiTheme="majorHAnsi" w:hAnsiTheme="majorHAnsi"/>
+          <w:sz w:val="24"/>
+          <w:szCs w:val="24"/>
+        </w:rPr>
+      </w:pPr>
+    </w:p>
+    <w:p>
+      <w:pPr>
+        <w:rPr>
+          <w:rFonts w:asciiTheme="majorHAnsi" w:hAnsiTheme="majorHAnsi"/>
+          <w:sz w:val="24"/>
+          <w:szCs w:val="24"/>
+        </w:rPr>
+      </w:pPr>
+      <w:r>
+        <w:rPr>
+          <w:rFonts w:asciiTheme="majorHAnsi" w:hAnsiTheme="majorHAnsi"/>
           <w:noProof/>
+          <w:sz w:val="24"/>
+          <w:szCs w:val="24"/>
           <w:lang w:eastAsia="en-AU"/>
         </w:rPr>
         <w:drawing>
-          <wp:inline distT="0" distB="0" distL="0" distR="0">
+          <wp:inline distT="0" distB="0" distL="0" distR="0" wp14:anchorId="07A20DE0" wp14:editId="6EFAEF89">
             <wp:extent cx="2438400" cy="2123090"/>
             <wp:effectExtent l="0" t="0" r="0" b="0"/>
             <wp:docPr id="2" name="Picture 2" descr="C:\Users\Jasmina\Desktop\12165707_10154283867839502_2123504275_n (2).jpg"/>
@@ -156,7 +576,7 @@
                     </pic:cNvPicPr>
                   </pic:nvPicPr>
                   <pic:blipFill>
-                    <a:blip r:embed="rId6">
+                    <a:blip r:embed="rId9">
                       <a:extLst>
                         <a:ext uri="{28A0092B-C50C-407E-A947-70E740481C1C}">
                           <a14:useLocalDpi xmlns:a14="http://schemas.microsoft.com/office/drawing/2010/main" val="0"/>
@@ -187,18 +607,429 @@
           </wp:inline>
         </w:drawing>
       </w:r>
+      <w:r>
+        <w:rPr>
+          <w:rFonts w:asciiTheme="majorHAnsi" w:hAnsiTheme="majorHAnsi"/>
+          <w:sz w:val="24"/>
+          <w:szCs w:val="24"/>
+        </w:rPr>
+        <w:t>Limit</w:t>
+      </w:r>
+      <w:r>
+        <w:rPr>
+          <w:rFonts w:asciiTheme="majorHAnsi" w:hAnsiTheme="majorHAnsi"/>
+          <w:sz w:val="24"/>
+          <w:szCs w:val="24"/>
+        </w:rPr>
+        <w:t xml:space="preserve"> was set to 0 and game ended at 5 (Before) </w:t>
+      </w:r>
+    </w:p>
+    <w:p>
+      <w:pPr>
+        <w:rPr>
+          <w:rFonts w:asciiTheme="majorHAnsi" w:hAnsiTheme="majorHAnsi"/>
+          <w:sz w:val="24"/>
+          <w:szCs w:val="24"/>
+        </w:rPr>
+      </w:pPr>
+    </w:p>
+    <w:p>
+      <w:pPr>
+        <w:rPr>
+          <w:rFonts w:asciiTheme="majorHAnsi" w:hAnsiTheme="majorHAnsi"/>
+          <w:sz w:val="24"/>
+          <w:szCs w:val="24"/>
+        </w:rPr>
+      </w:pPr>
+      <w:r>
+        <w:rPr>
+          <w:rFonts w:asciiTheme="majorHAnsi" w:hAnsiTheme="majorHAnsi"/>
+          <w:sz w:val="24"/>
+          <w:szCs w:val="24"/>
+        </w:rPr>
+        <w:t xml:space="preserve">Tracking – </w:t>
+      </w:r>
+    </w:p>
+    <w:p>
+      <w:pPr>
+        <w:rPr>
+          <w:rFonts w:asciiTheme="majorHAnsi" w:hAnsiTheme="majorHAnsi"/>
+          <w:sz w:val="24"/>
+          <w:szCs w:val="24"/>
+        </w:rPr>
+      </w:pPr>
+      <w:r>
+        <w:rPr>
+          <w:rFonts w:asciiTheme="majorHAnsi" w:hAnsiTheme="majorHAnsi"/>
+          <w:sz w:val="24"/>
+          <w:szCs w:val="24"/>
+        </w:rPr>
+        <w:t xml:space="preserve">Looking for errors in the code. The code is hypothesised to be missing a part- simple error </w:t>
+      </w:r>
+    </w:p>
+    <w:p>
+      <w:pPr>
+        <w:rPr>
+          <w:rFonts w:asciiTheme="majorHAnsi" w:hAnsiTheme="majorHAnsi"/>
+          <w:sz w:val="24"/>
+          <w:szCs w:val="24"/>
+        </w:rPr>
+      </w:pPr>
       <w:proofErr w:type="gramStart"/>
       <w:r>
-        <w:t>limit</w:t>
-      </w:r>
+        <w:rPr>
+          <w:rFonts w:asciiTheme="majorHAnsi" w:hAnsiTheme="majorHAnsi"/>
+          <w:sz w:val="24"/>
+          <w:szCs w:val="24"/>
+        </w:rPr>
+        <w:t xml:space="preserve">Class  </w:t>
+      </w:r>
+      <w:proofErr w:type="spellStart"/>
+      <w:r>
+        <w:rPr>
+          <w:rFonts w:asciiTheme="majorHAnsi" w:hAnsiTheme="majorHAnsi"/>
+          <w:sz w:val="24"/>
+          <w:szCs w:val="24"/>
+        </w:rPr>
+        <w:t>player.class</w:t>
+      </w:r>
+      <w:proofErr w:type="spellEnd"/>
       <w:proofErr w:type="gramEnd"/>
       <w:r>
-        <w:t xml:space="preserve"> was set to 0 and game ended at 5 (Before) </w:t>
-      </w:r>
-    </w:p>
-    <w:p/>
-    <w:p>
-      <w:r>
+        <w:rPr>
+          <w:rFonts w:asciiTheme="majorHAnsi" w:hAnsiTheme="majorHAnsi"/>
+          <w:sz w:val="24"/>
+          <w:szCs w:val="24"/>
+        </w:rPr>
+        <w:t xml:space="preserve"> (method) </w:t>
+      </w:r>
+      <w:proofErr w:type="spellStart"/>
+      <w:r>
+        <w:rPr>
+          <w:rFonts w:asciiTheme="majorHAnsi" w:hAnsiTheme="majorHAnsi"/>
+          <w:sz w:val="24"/>
+          <w:szCs w:val="24"/>
+        </w:rPr>
+        <w:t>playerExceedsLimitBy</w:t>
+      </w:r>
+      <w:proofErr w:type="spellEnd"/>
+    </w:p>
+    <w:p>
+      <w:pPr>
+        <w:rPr>
+          <w:rFonts w:asciiTheme="majorHAnsi" w:hAnsiTheme="majorHAnsi" w:cs="Consolas"/>
+          <w:sz w:val="24"/>
+          <w:szCs w:val="24"/>
+        </w:rPr>
+      </w:pPr>
+      <w:proofErr w:type="gramStart"/>
+      <w:r>
+        <w:rPr>
+          <w:rFonts w:asciiTheme="majorHAnsi" w:hAnsiTheme="majorHAnsi" w:cs="Consolas"/>
+          <w:sz w:val="24"/>
+          <w:szCs w:val="24"/>
+          <w:highlight w:val="magenta"/>
+        </w:rPr>
+        <w:t>balance</w:t>
+      </w:r>
+      <w:proofErr w:type="gramEnd"/>
+      <w:r>
+        <w:rPr>
+          <w:rFonts w:asciiTheme="majorHAnsi" w:hAnsiTheme="majorHAnsi" w:cs="Consolas"/>
+          <w:sz w:val="24"/>
+          <w:szCs w:val="24"/>
+          <w:highlight w:val="magenta"/>
+        </w:rPr>
+        <w:t xml:space="preserve"> - amount</w:t>
+      </w:r>
+      <w:r>
+        <w:rPr>
+          <w:rFonts w:asciiTheme="majorHAnsi" w:hAnsiTheme="majorHAnsi" w:cs="Consolas"/>
+          <w:sz w:val="24"/>
+          <w:szCs w:val="24"/>
+          <w:highlight w:val="magenta"/>
+        </w:rPr>
+        <w:t xml:space="preserve"> &gt;</w:t>
+      </w:r>
+      <w:r>
+        <w:rPr>
+          <w:rFonts w:asciiTheme="majorHAnsi" w:hAnsiTheme="majorHAnsi" w:cs="Consolas"/>
+          <w:sz w:val="24"/>
+          <w:szCs w:val="24"/>
+          <w:highlight w:val="magenta"/>
+        </w:rPr>
+        <w:t xml:space="preserve"> limit</w:t>
+      </w:r>
+      <w:r>
+        <w:rPr>
+          <w:rFonts w:asciiTheme="majorHAnsi" w:hAnsiTheme="majorHAnsi" w:cs="Consolas"/>
+          <w:sz w:val="24"/>
+          <w:szCs w:val="24"/>
+        </w:rPr>
+        <w:t xml:space="preserve">  (was the code) is saying if the balance – amount is greater than the limit the game will stop. </w:t>
+      </w:r>
+    </w:p>
+    <w:p>
+      <w:pPr>
+        <w:rPr>
+          <w:rFonts w:asciiTheme="majorHAnsi" w:hAnsiTheme="majorHAnsi" w:cs="Consolas"/>
+          <w:sz w:val="24"/>
+          <w:szCs w:val="24"/>
+        </w:rPr>
+      </w:pPr>
+      <w:r>
+        <w:rPr>
+          <w:rFonts w:asciiTheme="majorHAnsi" w:hAnsiTheme="majorHAnsi" w:cs="Consolas"/>
+          <w:sz w:val="24"/>
+          <w:szCs w:val="24"/>
+        </w:rPr>
+        <w:t>Where</w:t>
+      </w:r>
+      <w:r>
+        <w:rPr>
+          <w:rFonts w:asciiTheme="majorHAnsi" w:hAnsiTheme="majorHAnsi" w:cs="Consolas"/>
+          <w:sz w:val="24"/>
+          <w:szCs w:val="24"/>
+        </w:rPr>
+        <w:t>a</w:t>
+      </w:r>
+      <w:r>
+        <w:rPr>
+          <w:rFonts w:asciiTheme="majorHAnsi" w:hAnsiTheme="majorHAnsi" w:cs="Consolas"/>
+          <w:sz w:val="24"/>
+          <w:szCs w:val="24"/>
+        </w:rPr>
+        <w:t>s the game would stop at 5 because it</w:t>
+      </w:r>
+      <w:r>
+        <w:rPr>
+          <w:rFonts w:asciiTheme="majorHAnsi" w:hAnsiTheme="majorHAnsi" w:cs="Consolas"/>
+          <w:sz w:val="24"/>
+          <w:szCs w:val="24"/>
+        </w:rPr>
+        <w:t>’</w:t>
+      </w:r>
+      <w:r>
+        <w:rPr>
+          <w:rFonts w:asciiTheme="majorHAnsi" w:hAnsiTheme="majorHAnsi" w:cs="Consolas"/>
+          <w:sz w:val="24"/>
+          <w:szCs w:val="24"/>
+        </w:rPr>
+        <w:t xml:space="preserve">s greater – but wouldn’t allow it to go below because </w:t>
+      </w:r>
+      <w:r>
+        <w:rPr>
+          <w:rFonts w:asciiTheme="majorHAnsi" w:hAnsiTheme="majorHAnsi" w:cs="Consolas"/>
+          <w:sz w:val="24"/>
+          <w:szCs w:val="24"/>
+        </w:rPr>
+        <w:t xml:space="preserve">the limit is ‘0’ but cannot be equal. </w:t>
+      </w:r>
+    </w:p>
+    <w:p>
+      <w:pPr>
+        <w:rPr>
+          <w:rFonts w:asciiTheme="majorHAnsi" w:hAnsiTheme="majorHAnsi" w:cs="Consolas"/>
+          <w:sz w:val="24"/>
+          <w:szCs w:val="24"/>
+        </w:rPr>
+      </w:pPr>
+      <w:r>
+        <w:rPr>
+          <w:rFonts w:asciiTheme="majorHAnsi" w:hAnsiTheme="majorHAnsi" w:cs="Consolas"/>
+          <w:sz w:val="24"/>
+          <w:szCs w:val="24"/>
+        </w:rPr>
+        <w:t xml:space="preserve">The line was changed to </w:t>
+      </w:r>
+      <w:r>
+        <w:rPr>
+          <w:rFonts w:asciiTheme="majorHAnsi" w:hAnsiTheme="majorHAnsi" w:cs="Consolas"/>
+          <w:sz w:val="24"/>
+          <w:szCs w:val="24"/>
+          <w:highlight w:val="magenta"/>
+        </w:rPr>
+        <w:t>balance - amount &gt;</w:t>
+      </w:r>
+      <w:r>
+        <w:rPr>
+          <w:rFonts w:asciiTheme="majorHAnsi" w:hAnsiTheme="majorHAnsi" w:cs="Consolas"/>
+          <w:sz w:val="24"/>
+          <w:szCs w:val="24"/>
+          <w:highlight w:val="magenta"/>
+        </w:rPr>
+        <w:t>=</w:t>
+      </w:r>
+      <w:r>
+        <w:rPr>
+          <w:rFonts w:asciiTheme="majorHAnsi" w:hAnsiTheme="majorHAnsi" w:cs="Consolas"/>
+          <w:sz w:val="24"/>
+          <w:szCs w:val="24"/>
+          <w:highlight w:val="magenta"/>
+        </w:rPr>
+        <w:t xml:space="preserve"> limit</w:t>
+      </w:r>
+      <w:r>
+        <w:rPr>
+          <w:rFonts w:asciiTheme="majorHAnsi" w:hAnsiTheme="majorHAnsi" w:cs="Consolas"/>
+          <w:sz w:val="24"/>
+          <w:szCs w:val="24"/>
+        </w:rPr>
+        <w:t xml:space="preserve"> which allows the limit to be reached and there for the bug is fixed. An all </w:t>
+      </w:r>
+      <w:proofErr w:type="spellStart"/>
+      <w:r>
+        <w:rPr>
+          <w:rFonts w:asciiTheme="majorHAnsi" w:hAnsiTheme="majorHAnsi" w:cs="Consolas"/>
+          <w:sz w:val="24"/>
+          <w:szCs w:val="24"/>
+        </w:rPr>
+        <w:t>junit</w:t>
+      </w:r>
+      <w:proofErr w:type="spellEnd"/>
+      <w:r>
+        <w:rPr>
+          <w:rFonts w:asciiTheme="majorHAnsi" w:hAnsiTheme="majorHAnsi" w:cs="Consolas"/>
+          <w:sz w:val="24"/>
+          <w:szCs w:val="24"/>
+        </w:rPr>
+        <w:t xml:space="preserve"> tests passed. (No other code was effected.  </w:t>
+      </w:r>
+    </w:p>
+    <w:p>
+      <w:pPr>
+        <w:rPr>
+          <w:rFonts w:asciiTheme="majorHAnsi" w:hAnsiTheme="majorHAnsi" w:cs="Consolas"/>
+          <w:sz w:val="24"/>
+          <w:szCs w:val="24"/>
+        </w:rPr>
+      </w:pPr>
+    </w:p>
+    <w:p>
+      <w:pPr>
+        <w:rPr>
+          <w:rFonts w:asciiTheme="majorHAnsi" w:hAnsiTheme="majorHAnsi" w:cs="Consolas"/>
+          <w:sz w:val="24"/>
+          <w:szCs w:val="24"/>
+        </w:rPr>
+      </w:pPr>
+      <w:r>
+        <w:rPr>
+          <w:rFonts w:asciiTheme="majorHAnsi" w:hAnsiTheme="majorHAnsi" w:cs="Consolas"/>
+          <w:noProof/>
+          <w:sz w:val="24"/>
+          <w:szCs w:val="24"/>
+          <w:lang w:eastAsia="en-AU"/>
+        </w:rPr>
+        <w:lastRenderedPageBreak/>
+        <w:drawing>
+          <wp:inline distT="0" distB="0" distL="0" distR="0" wp14:anchorId="2BC45E92" wp14:editId="276CCDFF">
+            <wp:extent cx="2686050" cy="2312784"/>
+            <wp:effectExtent l="0" t="0" r="0" b="0"/>
+            <wp:docPr id="6" name="Picture 6" descr="C:\Users\Jasmina\Desktop\bug2.jpg"/>
+            <wp:cNvGraphicFramePr>
+              <a:graphicFrameLocks xmlns:a="http://schemas.openxmlformats.org/drawingml/2006/main" noChangeAspect="1"/>
+            </wp:cNvGraphicFramePr>
+            <a:graphic xmlns:a="http://schemas.openxmlformats.org/drawingml/2006/main">
+              <a:graphicData uri="http://schemas.openxmlformats.org/drawingml/2006/picture">
+                <pic:pic xmlns:pic="http://schemas.openxmlformats.org/drawingml/2006/picture">
+                  <pic:nvPicPr>
+                    <pic:cNvPr id="0" name="Picture 3" descr="C:\Users\Jasmina\Desktop\bug2.jpg"/>
+                    <pic:cNvPicPr>
+                      <a:picLocks noChangeAspect="1" noChangeArrowheads="1"/>
+                    </pic:cNvPicPr>
+                  </pic:nvPicPr>
+                  <pic:blipFill>
+                    <a:blip r:embed="rId10">
+                      <a:extLst>
+                        <a:ext uri="{28A0092B-C50C-407E-A947-70E740481C1C}">
+                          <a14:useLocalDpi xmlns:a14="http://schemas.microsoft.com/office/drawing/2010/main" val="0"/>
+                        </a:ext>
+                      </a:extLst>
+                    </a:blip>
+                    <a:srcRect/>
+                    <a:stretch>
+                      <a:fillRect/>
+                    </a:stretch>
+                  </pic:blipFill>
+                  <pic:spPr bwMode="auto">
+                    <a:xfrm>
+                      <a:off x="0" y="0"/>
+                      <a:ext cx="2688318" cy="2314737"/>
+                    </a:xfrm>
+                    <a:prstGeom prst="rect">
+                      <a:avLst/>
+                    </a:prstGeom>
+                    <a:noFill/>
+                    <a:ln>
+                      <a:noFill/>
+                    </a:ln>
+                  </pic:spPr>
+                </pic:pic>
+              </a:graphicData>
+            </a:graphic>
+          </wp:inline>
+        </w:drawing>
+      </w:r>
+    </w:p>
+    <w:p>
+      <w:pPr>
+        <w:rPr>
+          <w:rFonts w:asciiTheme="majorHAnsi" w:hAnsiTheme="majorHAnsi" w:cs="Consolas"/>
+          <w:sz w:val="24"/>
+          <w:szCs w:val="24"/>
+        </w:rPr>
+      </w:pPr>
+    </w:p>
+    <w:p>
+      <w:pPr>
+        <w:rPr>
+          <w:rFonts w:asciiTheme="majorHAnsi" w:hAnsiTheme="majorHAnsi"/>
+          <w:sz w:val="24"/>
+          <w:szCs w:val="24"/>
+        </w:rPr>
+      </w:pPr>
+      <w:r>
+        <w:rPr>
+          <w:rFonts w:asciiTheme="majorHAnsi" w:hAnsiTheme="majorHAnsi" w:cs="Consolas"/>
+          <w:sz w:val="24"/>
+          <w:szCs w:val="24"/>
+        </w:rPr>
+        <w:t xml:space="preserve">Hypothesis was correct. Tests passed. Not allowing to be equal to limit. </w:t>
+      </w:r>
+    </w:p>
+    <w:p>
+      <w:pPr>
+        <w:rPr>
+          <w:rFonts w:asciiTheme="majorHAnsi" w:hAnsiTheme="majorHAnsi"/>
+          <w:sz w:val="24"/>
+          <w:szCs w:val="24"/>
+        </w:rPr>
+      </w:pPr>
+    </w:p>
+    <w:p>
+      <w:pPr>
+        <w:rPr>
+          <w:rFonts w:asciiTheme="majorHAnsi" w:hAnsiTheme="majorHAnsi"/>
+          <w:sz w:val="24"/>
+          <w:szCs w:val="24"/>
+        </w:rPr>
+      </w:pPr>
+    </w:p>
+    <w:p>
+      <w:pPr>
+        <w:rPr>
+          <w:rFonts w:asciiTheme="majorHAnsi" w:hAnsiTheme="majorHAnsi"/>
+          <w:sz w:val="24"/>
+          <w:szCs w:val="24"/>
+        </w:rPr>
+      </w:pPr>
+      <w:r>
+        <w:rPr>
+          <w:rFonts w:asciiTheme="majorHAnsi" w:hAnsiTheme="majorHAnsi"/>
+          <w:sz w:val="24"/>
+          <w:szCs w:val="24"/>
+        </w:rPr>
         <w:t xml:space="preserve">Hypothesis 3 – bug 3 </w:t>
       </w:r>
     </w:p>
@@ -209,9 +1040,18 @@
           <w:ilvl w:val="0"/>
           <w:numId w:val="1"/>
         </w:numPr>
-      </w:pPr>
-      <w:r>
-        <w:lastRenderedPageBreak/>
+        <w:rPr>
+          <w:rFonts w:asciiTheme="majorHAnsi" w:hAnsiTheme="majorHAnsi"/>
+          <w:sz w:val="24"/>
+          <w:szCs w:val="24"/>
+        </w:rPr>
+      </w:pPr>
+      <w:r>
+        <w:rPr>
+          <w:rFonts w:asciiTheme="majorHAnsi" w:hAnsiTheme="majorHAnsi"/>
+          <w:sz w:val="24"/>
+          <w:szCs w:val="24"/>
+        </w:rPr>
         <w:t xml:space="preserve">Odds in the game do not appear to be correct. </w:t>
       </w:r>
     </w:p>
@@ -222,8 +1062,18 @@
           <w:ilvl w:val="0"/>
           <w:numId w:val="1"/>
         </w:numPr>
-      </w:pPr>
-      <w:r>
+        <w:rPr>
+          <w:rFonts w:asciiTheme="majorHAnsi" w:hAnsiTheme="majorHAnsi"/>
+          <w:sz w:val="24"/>
+          <w:szCs w:val="24"/>
+        </w:rPr>
+      </w:pPr>
+      <w:r>
+        <w:rPr>
+          <w:rFonts w:asciiTheme="majorHAnsi" w:hAnsiTheme="majorHAnsi"/>
+          <w:sz w:val="24"/>
+          <w:szCs w:val="24"/>
+        </w:rPr>
         <w:t>Crown and Anchor games have an approximate 8% bias to the house.</w:t>
       </w:r>
     </w:p>
@@ -234,26 +1084,74 @@
           <w:ilvl w:val="0"/>
           <w:numId w:val="1"/>
         </w:numPr>
-      </w:pPr>
-      <w:r>
+        <w:rPr>
+          <w:rFonts w:asciiTheme="majorHAnsi" w:hAnsiTheme="majorHAnsi"/>
+          <w:sz w:val="24"/>
+          <w:szCs w:val="24"/>
+        </w:rPr>
+      </w:pPr>
+      <w:r>
+        <w:rPr>
+          <w:rFonts w:asciiTheme="majorHAnsi" w:hAnsiTheme="majorHAnsi"/>
+          <w:sz w:val="24"/>
+          <w:szCs w:val="24"/>
+        </w:rPr>
         <w:t xml:space="preserve">The win: (win + lose) ratio should approximately equal 0.42. </w:t>
       </w:r>
     </w:p>
     <w:p>
-      <w:r>
+      <w:pPr>
+        <w:rPr>
+          <w:rFonts w:asciiTheme="majorHAnsi" w:hAnsiTheme="majorHAnsi"/>
+          <w:sz w:val="24"/>
+          <w:szCs w:val="24"/>
+        </w:rPr>
+      </w:pPr>
+      <w:r>
+        <w:rPr>
+          <w:rFonts w:asciiTheme="majorHAnsi" w:hAnsiTheme="majorHAnsi"/>
+          <w:sz w:val="24"/>
+          <w:szCs w:val="24"/>
+        </w:rPr>
         <w:t xml:space="preserve">The game must be selecting at random the first draw of cards but for the next games played within the session it will be using the ones drawn from the first draw. </w:t>
       </w:r>
     </w:p>
-    <w:p/>
-    <w:p/>
-    <w:p>
-      <w:r>
-        <w:rPr>
+    <w:p>
+      <w:pPr>
+        <w:rPr>
+          <w:rFonts w:asciiTheme="majorHAnsi" w:hAnsiTheme="majorHAnsi"/>
+          <w:sz w:val="24"/>
+          <w:szCs w:val="24"/>
+        </w:rPr>
+      </w:pPr>
+    </w:p>
+    <w:p>
+      <w:pPr>
+        <w:rPr>
+          <w:rFonts w:asciiTheme="majorHAnsi" w:hAnsiTheme="majorHAnsi"/>
+          <w:sz w:val="24"/>
+          <w:szCs w:val="24"/>
+        </w:rPr>
+      </w:pPr>
+    </w:p>
+    <w:p>
+      <w:pPr>
+        <w:rPr>
+          <w:rFonts w:asciiTheme="majorHAnsi" w:hAnsiTheme="majorHAnsi"/>
+          <w:sz w:val="24"/>
+          <w:szCs w:val="24"/>
+        </w:rPr>
+      </w:pPr>
+      <w:r>
+        <w:rPr>
+          <w:rFonts w:asciiTheme="majorHAnsi" w:hAnsiTheme="majorHAnsi"/>
           <w:noProof/>
+          <w:sz w:val="24"/>
+          <w:szCs w:val="24"/>
           <w:lang w:eastAsia="en-AU"/>
         </w:rPr>
         <w:drawing>
-          <wp:inline distT="0" distB="0" distL="0" distR="0">
+          <wp:inline distT="0" distB="0" distL="0" distR="0" wp14:anchorId="14278A01" wp14:editId="4BE5FE16">
             <wp:extent cx="2590800" cy="2255783"/>
             <wp:effectExtent l="0" t="0" r="0" b="0"/>
             <wp:docPr id="5" name="Picture 5" descr="C:\Users\Jasmina\Desktop\12165707_10154283867839502_2123504275_n (3).jpg"/>
@@ -270,7 +1168,7 @@
                     </pic:cNvPicPr>
                   </pic:nvPicPr>
                   <pic:blipFill>
-                    <a:blip r:embed="rId7">
+                    <a:blip r:embed="rId11">
                       <a:extLst>
                         <a:ext uri="{28A0092B-C50C-407E-A947-70E740481C1C}">
                           <a14:useLocalDpi xmlns:a14="http://schemas.microsoft.com/office/drawing/2010/main" val="0"/>
@@ -302,13 +1200,750 @@
         </w:drawing>
       </w:r>
       <w:r>
-        <w:t>continuously choosing the same card for each game(before)</w:t>
-      </w:r>
-      <w:bookmarkStart w:id="0" w:name="_GoBack"/>
-      <w:bookmarkEnd w:id="0"/>
-    </w:p>
-    <w:p/>
+        <w:rPr>
+          <w:rFonts w:asciiTheme="majorHAnsi" w:hAnsiTheme="majorHAnsi"/>
+          <w:sz w:val="24"/>
+          <w:szCs w:val="24"/>
+        </w:rPr>
+        <w:t>Continuously</w:t>
+      </w:r>
+      <w:r>
+        <w:rPr>
+          <w:rFonts w:asciiTheme="majorHAnsi" w:hAnsiTheme="majorHAnsi"/>
+          <w:sz w:val="24"/>
+          <w:szCs w:val="24"/>
+        </w:rPr>
+        <w:t xml:space="preserve"> choosing the same card for each </w:t>
+      </w:r>
+      <w:r>
+        <w:rPr>
+          <w:rFonts w:asciiTheme="majorHAnsi" w:hAnsiTheme="majorHAnsi"/>
+          <w:sz w:val="24"/>
+          <w:szCs w:val="24"/>
+        </w:rPr>
+        <w:t>game (</w:t>
+      </w:r>
+      <w:r>
+        <w:rPr>
+          <w:rFonts w:asciiTheme="majorHAnsi" w:hAnsiTheme="majorHAnsi"/>
+          <w:sz w:val="24"/>
+          <w:szCs w:val="24"/>
+        </w:rPr>
+        <w:t>before)</w:t>
+      </w:r>
+    </w:p>
+    <w:p>
+      <w:pPr>
+        <w:rPr>
+          <w:rFonts w:asciiTheme="majorHAnsi" w:hAnsiTheme="majorHAnsi"/>
+          <w:sz w:val="24"/>
+          <w:szCs w:val="24"/>
+        </w:rPr>
+      </w:pPr>
+    </w:p>
+    <w:p>
+      <w:pPr>
+        <w:rPr>
+          <w:rFonts w:asciiTheme="majorHAnsi" w:hAnsiTheme="majorHAnsi"/>
+          <w:sz w:val="24"/>
+          <w:szCs w:val="24"/>
+        </w:rPr>
+      </w:pPr>
+    </w:p>
+    <w:p>
+      <w:pPr>
+        <w:rPr>
+          <w:rFonts w:asciiTheme="majorHAnsi" w:hAnsiTheme="majorHAnsi"/>
+          <w:sz w:val="24"/>
+          <w:szCs w:val="24"/>
+        </w:rPr>
+      </w:pPr>
+      <w:r>
+        <w:rPr>
+          <w:rFonts w:asciiTheme="majorHAnsi" w:hAnsiTheme="majorHAnsi"/>
+          <w:sz w:val="24"/>
+          <w:szCs w:val="24"/>
+        </w:rPr>
+        <w:lastRenderedPageBreak/>
+        <w:t xml:space="preserve">Tracking – </w:t>
+      </w:r>
+    </w:p>
+    <w:p>
+      <w:pPr>
+        <w:rPr>
+          <w:rFonts w:asciiTheme="majorHAnsi" w:hAnsiTheme="majorHAnsi"/>
+          <w:sz w:val="24"/>
+          <w:szCs w:val="24"/>
+        </w:rPr>
+      </w:pPr>
+      <w:r>
+        <w:rPr>
+          <w:rFonts w:asciiTheme="majorHAnsi" w:hAnsiTheme="majorHAnsi"/>
+          <w:sz w:val="24"/>
+          <w:szCs w:val="24"/>
+        </w:rPr>
+        <w:t xml:space="preserve">Dice value class </w:t>
+      </w:r>
+      <w:r>
+        <w:rPr>
+          <w:rFonts w:asciiTheme="majorHAnsi" w:hAnsiTheme="majorHAnsi"/>
+          <w:sz w:val="24"/>
+          <w:szCs w:val="24"/>
+        </w:rPr>
+        <w:t>–</w:t>
+      </w:r>
+      <w:r>
+        <w:rPr>
+          <w:rFonts w:asciiTheme="majorHAnsi" w:hAnsiTheme="majorHAnsi"/>
+          <w:sz w:val="24"/>
+          <w:szCs w:val="24"/>
+        </w:rPr>
+        <w:t xml:space="preserve"> </w:t>
+      </w:r>
+      <w:r>
+        <w:rPr>
+          <w:rFonts w:asciiTheme="majorHAnsi" w:hAnsiTheme="majorHAnsi"/>
+          <w:sz w:val="24"/>
+          <w:szCs w:val="24"/>
+        </w:rPr>
+        <w:t xml:space="preserve">was returning the same thing rather than changing it for each roll. </w:t>
+      </w:r>
+    </w:p>
+    <w:p>
+      <w:pPr>
+        <w:autoSpaceDE w:val="0"/>
+        <w:autoSpaceDN w:val="0"/>
+        <w:adjustRightInd w:val="0"/>
+        <w:spacing w:after="0" w:line="240" w:lineRule="auto"/>
+        <w:rPr>
+          <w:rFonts w:asciiTheme="majorHAnsi" w:hAnsiTheme="majorHAnsi" w:cs="Consolas"/>
+          <w:sz w:val="24"/>
+          <w:szCs w:val="24"/>
+        </w:rPr>
+      </w:pPr>
+      <w:proofErr w:type="gramStart"/>
+      <w:r>
+        <w:rPr>
+          <w:rFonts w:asciiTheme="majorHAnsi" w:hAnsiTheme="majorHAnsi" w:cs="Consolas"/>
+          <w:b/>
+          <w:bCs/>
+          <w:sz w:val="24"/>
+          <w:szCs w:val="24"/>
+        </w:rPr>
+        <w:t>public</w:t>
+      </w:r>
+      <w:proofErr w:type="gramEnd"/>
+      <w:r>
+        <w:rPr>
+          <w:rFonts w:asciiTheme="majorHAnsi" w:hAnsiTheme="majorHAnsi" w:cs="Consolas"/>
+          <w:sz w:val="24"/>
+          <w:szCs w:val="24"/>
+        </w:rPr>
+        <w:t xml:space="preserve"> </w:t>
+      </w:r>
+      <w:r>
+        <w:rPr>
+          <w:rFonts w:asciiTheme="majorHAnsi" w:hAnsiTheme="majorHAnsi" w:cs="Consolas"/>
+          <w:b/>
+          <w:bCs/>
+          <w:sz w:val="24"/>
+          <w:szCs w:val="24"/>
+        </w:rPr>
+        <w:t>void</w:t>
+      </w:r>
+      <w:r>
+        <w:rPr>
+          <w:rFonts w:asciiTheme="majorHAnsi" w:hAnsiTheme="majorHAnsi" w:cs="Consolas"/>
+          <w:sz w:val="24"/>
+          <w:szCs w:val="24"/>
+        </w:rPr>
+        <w:t xml:space="preserve"> roll() {</w:t>
+      </w:r>
+    </w:p>
+    <w:p>
+      <w:pPr>
+        <w:rPr>
+          <w:rFonts w:asciiTheme="majorHAnsi" w:hAnsiTheme="majorHAnsi" w:cs="Consolas"/>
+          <w:sz w:val="24"/>
+          <w:szCs w:val="24"/>
+        </w:rPr>
+      </w:pPr>
+      <w:r>
+        <w:rPr>
+          <w:rFonts w:asciiTheme="majorHAnsi" w:hAnsiTheme="majorHAnsi" w:cs="Consolas"/>
+          <w:sz w:val="24"/>
+          <w:szCs w:val="24"/>
+        </w:rPr>
+        <w:tab/>
+      </w:r>
+      <w:r>
+        <w:rPr>
+          <w:rFonts w:asciiTheme="majorHAnsi" w:hAnsiTheme="majorHAnsi" w:cs="Consolas"/>
+          <w:sz w:val="24"/>
+          <w:szCs w:val="24"/>
+        </w:rPr>
+        <w:tab/>
+      </w:r>
+      <w:proofErr w:type="gramStart"/>
+      <w:r>
+        <w:rPr>
+          <w:rFonts w:asciiTheme="majorHAnsi" w:hAnsiTheme="majorHAnsi" w:cs="Consolas"/>
+          <w:sz w:val="24"/>
+          <w:szCs w:val="24"/>
+        </w:rPr>
+        <w:t>value</w:t>
+      </w:r>
+      <w:proofErr w:type="gramEnd"/>
+      <w:r>
+        <w:rPr>
+          <w:rFonts w:asciiTheme="majorHAnsi" w:hAnsiTheme="majorHAnsi" w:cs="Consolas"/>
+          <w:sz w:val="24"/>
+          <w:szCs w:val="24"/>
+        </w:rPr>
+        <w:t xml:space="preserve"> =  </w:t>
+      </w:r>
+      <w:proofErr w:type="spellStart"/>
+      <w:r>
+        <w:rPr>
+          <w:rFonts w:asciiTheme="majorHAnsi" w:hAnsiTheme="majorHAnsi" w:cs="Consolas"/>
+          <w:sz w:val="24"/>
+          <w:szCs w:val="24"/>
+        </w:rPr>
+        <w:t>DiceValue.</w:t>
+      </w:r>
+      <w:r>
+        <w:rPr>
+          <w:rFonts w:asciiTheme="majorHAnsi" w:hAnsiTheme="majorHAnsi" w:cs="Consolas"/>
+          <w:i/>
+          <w:iCs/>
+          <w:sz w:val="24"/>
+          <w:szCs w:val="24"/>
+        </w:rPr>
+        <w:t>getRandom</w:t>
+      </w:r>
+      <w:proofErr w:type="spellEnd"/>
+      <w:r>
+        <w:rPr>
+          <w:rFonts w:asciiTheme="majorHAnsi" w:hAnsiTheme="majorHAnsi" w:cs="Consolas"/>
+          <w:sz w:val="24"/>
+          <w:szCs w:val="24"/>
+        </w:rPr>
+        <w:t>();</w:t>
+      </w:r>
+    </w:p>
+    <w:p>
+      <w:pPr>
+        <w:rPr>
+          <w:rFonts w:asciiTheme="majorHAnsi" w:hAnsiTheme="majorHAnsi" w:cs="Consolas"/>
+          <w:sz w:val="24"/>
+          <w:szCs w:val="24"/>
+        </w:rPr>
+      </w:pPr>
+      <w:r>
+        <w:rPr>
+          <w:rFonts w:asciiTheme="majorHAnsi" w:hAnsiTheme="majorHAnsi" w:cs="Consolas"/>
+          <w:sz w:val="24"/>
+          <w:szCs w:val="24"/>
+        </w:rPr>
+        <w:t xml:space="preserve">The method was changed to (above) so each ‘roll’ would have a new set of dice. </w:t>
+      </w:r>
+    </w:p>
+    <w:p>
+      <w:pPr>
+        <w:rPr>
+          <w:rFonts w:asciiTheme="majorHAnsi" w:hAnsiTheme="majorHAnsi" w:cs="Consolas"/>
+          <w:sz w:val="24"/>
+          <w:szCs w:val="24"/>
+        </w:rPr>
+      </w:pPr>
+      <w:r>
+        <w:rPr>
+          <w:rFonts w:asciiTheme="majorHAnsi" w:hAnsiTheme="majorHAnsi" w:cs="Consolas"/>
+          <w:sz w:val="24"/>
+          <w:szCs w:val="24"/>
+        </w:rPr>
+        <w:t xml:space="preserve">Hypothesis was correct but another issue was found (as the tests didn’t return true). </w:t>
+      </w:r>
+    </w:p>
+    <w:p>
+      <w:pPr>
+        <w:rPr>
+          <w:rFonts w:asciiTheme="majorHAnsi" w:hAnsiTheme="majorHAnsi"/>
+          <w:sz w:val="24"/>
+          <w:szCs w:val="24"/>
+        </w:rPr>
+      </w:pPr>
+      <w:r>
+        <w:rPr>
+          <w:rFonts w:asciiTheme="majorHAnsi" w:hAnsiTheme="majorHAnsi"/>
+          <w:sz w:val="24"/>
+          <w:szCs w:val="24"/>
+        </w:rPr>
+        <w:t xml:space="preserve">Tracking for ‘bug 4’ which in turn was rather bug 3 also </w:t>
+      </w:r>
+      <w:r>
+        <w:rPr>
+          <w:rFonts w:asciiTheme="majorHAnsi" w:hAnsiTheme="majorHAnsi"/>
+          <w:sz w:val="24"/>
+          <w:szCs w:val="24"/>
+        </w:rPr>
+        <w:t>–</w:t>
+      </w:r>
+      <w:r>
+        <w:rPr>
+          <w:rFonts w:asciiTheme="majorHAnsi" w:hAnsiTheme="majorHAnsi"/>
+          <w:sz w:val="24"/>
+          <w:szCs w:val="24"/>
+        </w:rPr>
+        <w:t xml:space="preserve"> </w:t>
+      </w:r>
+      <w:r>
+        <w:rPr>
+          <w:rFonts w:asciiTheme="majorHAnsi" w:hAnsiTheme="majorHAnsi"/>
+          <w:sz w:val="24"/>
+          <w:szCs w:val="24"/>
+        </w:rPr>
+        <w:t xml:space="preserve">because test were returning false. </w:t>
+      </w:r>
+    </w:p>
+    <w:p>
+      <w:pPr>
+        <w:rPr>
+          <w:rFonts w:asciiTheme="majorHAnsi" w:hAnsiTheme="majorHAnsi"/>
+          <w:sz w:val="24"/>
+          <w:szCs w:val="24"/>
+        </w:rPr>
+      </w:pPr>
+      <w:r>
+        <w:rPr>
+          <w:rFonts w:asciiTheme="majorHAnsi" w:hAnsiTheme="majorHAnsi"/>
+          <w:sz w:val="24"/>
+          <w:szCs w:val="24"/>
+        </w:rPr>
+        <w:t xml:space="preserve">Within the </w:t>
+      </w:r>
+      <w:proofErr w:type="spellStart"/>
+      <w:r>
+        <w:rPr>
+          <w:rFonts w:asciiTheme="majorHAnsi" w:hAnsiTheme="majorHAnsi"/>
+          <w:sz w:val="24"/>
+          <w:szCs w:val="24"/>
+        </w:rPr>
+        <w:t>DiceValue</w:t>
+      </w:r>
+      <w:proofErr w:type="spellEnd"/>
+      <w:r>
+        <w:rPr>
+          <w:rFonts w:asciiTheme="majorHAnsi" w:hAnsiTheme="majorHAnsi"/>
+          <w:sz w:val="24"/>
+          <w:szCs w:val="24"/>
+        </w:rPr>
+        <w:t xml:space="preserve"> class the symbol ‘spade’ was not being picked.  Is was changed to: </w:t>
+      </w:r>
+    </w:p>
+    <w:p>
+      <w:pPr>
+        <w:autoSpaceDE w:val="0"/>
+        <w:autoSpaceDN w:val="0"/>
+        <w:adjustRightInd w:val="0"/>
+        <w:spacing w:after="0" w:line="240" w:lineRule="auto"/>
+        <w:rPr>
+          <w:rFonts w:asciiTheme="majorHAnsi" w:hAnsiTheme="majorHAnsi" w:cs="Consolas"/>
+          <w:sz w:val="24"/>
+          <w:szCs w:val="24"/>
+        </w:rPr>
+      </w:pPr>
+      <w:proofErr w:type="gramStart"/>
+      <w:r>
+        <w:rPr>
+          <w:rFonts w:asciiTheme="majorHAnsi" w:hAnsiTheme="majorHAnsi" w:cs="Consolas"/>
+          <w:b/>
+          <w:bCs/>
+          <w:sz w:val="24"/>
+          <w:szCs w:val="24"/>
+        </w:rPr>
+        <w:t>public</w:t>
+      </w:r>
+      <w:proofErr w:type="gramEnd"/>
+      <w:r>
+        <w:rPr>
+          <w:rFonts w:asciiTheme="majorHAnsi" w:hAnsiTheme="majorHAnsi" w:cs="Consolas"/>
+          <w:sz w:val="24"/>
+          <w:szCs w:val="24"/>
+        </w:rPr>
+        <w:t xml:space="preserve"> </w:t>
+      </w:r>
+      <w:r>
+        <w:rPr>
+          <w:rFonts w:asciiTheme="majorHAnsi" w:hAnsiTheme="majorHAnsi" w:cs="Consolas"/>
+          <w:b/>
+          <w:bCs/>
+          <w:sz w:val="24"/>
+          <w:szCs w:val="24"/>
+        </w:rPr>
+        <w:t>static</w:t>
+      </w:r>
+      <w:r>
+        <w:rPr>
+          <w:rFonts w:asciiTheme="majorHAnsi" w:hAnsiTheme="majorHAnsi" w:cs="Consolas"/>
+          <w:sz w:val="24"/>
+          <w:szCs w:val="24"/>
+        </w:rPr>
+        <w:t xml:space="preserve"> </w:t>
+      </w:r>
+      <w:proofErr w:type="spellStart"/>
+      <w:r>
+        <w:rPr>
+          <w:rFonts w:asciiTheme="majorHAnsi" w:hAnsiTheme="majorHAnsi" w:cs="Consolas"/>
+          <w:sz w:val="24"/>
+          <w:szCs w:val="24"/>
+        </w:rPr>
+        <w:t>DiceValue</w:t>
+      </w:r>
+      <w:proofErr w:type="spellEnd"/>
+      <w:r>
+        <w:rPr>
+          <w:rFonts w:asciiTheme="majorHAnsi" w:hAnsiTheme="majorHAnsi" w:cs="Consolas"/>
+          <w:sz w:val="24"/>
+          <w:szCs w:val="24"/>
+        </w:rPr>
+        <w:t xml:space="preserve"> </w:t>
+      </w:r>
+      <w:proofErr w:type="spellStart"/>
+      <w:r>
+        <w:rPr>
+          <w:rFonts w:asciiTheme="majorHAnsi" w:hAnsiTheme="majorHAnsi" w:cs="Consolas"/>
+          <w:sz w:val="24"/>
+          <w:szCs w:val="24"/>
+        </w:rPr>
+        <w:t>getRandom</w:t>
+      </w:r>
+      <w:proofErr w:type="spellEnd"/>
+      <w:r>
+        <w:rPr>
+          <w:rFonts w:asciiTheme="majorHAnsi" w:hAnsiTheme="majorHAnsi" w:cs="Consolas"/>
+          <w:sz w:val="24"/>
+          <w:szCs w:val="24"/>
+        </w:rPr>
+        <w:t>() {</w:t>
+      </w:r>
+    </w:p>
+    <w:p>
+      <w:pPr>
+        <w:rPr>
+          <w:rFonts w:asciiTheme="majorHAnsi" w:hAnsiTheme="majorHAnsi" w:cs="Consolas"/>
+          <w:sz w:val="24"/>
+          <w:szCs w:val="24"/>
+        </w:rPr>
+      </w:pPr>
+      <w:r>
+        <w:rPr>
+          <w:rFonts w:asciiTheme="majorHAnsi" w:hAnsiTheme="majorHAnsi" w:cs="Consolas"/>
+          <w:sz w:val="24"/>
+          <w:szCs w:val="24"/>
+        </w:rPr>
+        <w:tab/>
+      </w:r>
+      <w:r>
+        <w:rPr>
+          <w:rFonts w:asciiTheme="majorHAnsi" w:hAnsiTheme="majorHAnsi" w:cs="Consolas"/>
+          <w:sz w:val="24"/>
+          <w:szCs w:val="24"/>
+        </w:rPr>
+        <w:tab/>
+      </w:r>
+      <w:proofErr w:type="spellStart"/>
+      <w:proofErr w:type="gramStart"/>
+      <w:r>
+        <w:rPr>
+          <w:rFonts w:asciiTheme="majorHAnsi" w:hAnsiTheme="majorHAnsi" w:cs="Consolas"/>
+          <w:b/>
+          <w:bCs/>
+          <w:sz w:val="24"/>
+          <w:szCs w:val="24"/>
+        </w:rPr>
+        <w:t>int</w:t>
+      </w:r>
+      <w:proofErr w:type="spellEnd"/>
+      <w:proofErr w:type="gramEnd"/>
+      <w:r>
+        <w:rPr>
+          <w:rFonts w:asciiTheme="majorHAnsi" w:hAnsiTheme="majorHAnsi" w:cs="Consolas"/>
+          <w:sz w:val="24"/>
+          <w:szCs w:val="24"/>
+        </w:rPr>
+        <w:t xml:space="preserve"> random = </w:t>
+      </w:r>
+      <w:proofErr w:type="spellStart"/>
+      <w:r>
+        <w:rPr>
+          <w:rFonts w:asciiTheme="majorHAnsi" w:hAnsiTheme="majorHAnsi" w:cs="Consolas"/>
+          <w:i/>
+          <w:iCs/>
+          <w:sz w:val="24"/>
+          <w:szCs w:val="24"/>
+        </w:rPr>
+        <w:t>RANDOM</w:t>
+      </w:r>
+      <w:r>
+        <w:rPr>
+          <w:rFonts w:asciiTheme="majorHAnsi" w:hAnsiTheme="majorHAnsi" w:cs="Consolas"/>
+          <w:sz w:val="24"/>
+          <w:szCs w:val="24"/>
+        </w:rPr>
+        <w:t>.nextInt</w:t>
+      </w:r>
+      <w:proofErr w:type="spellEnd"/>
+      <w:r>
+        <w:rPr>
+          <w:rFonts w:asciiTheme="majorHAnsi" w:hAnsiTheme="majorHAnsi" w:cs="Consolas"/>
+          <w:sz w:val="24"/>
+          <w:szCs w:val="24"/>
+        </w:rPr>
+        <w:t>(6);</w:t>
+      </w:r>
+    </w:p>
+    <w:p>
+      <w:pPr>
+        <w:rPr>
+          <w:rFonts w:asciiTheme="majorHAnsi" w:hAnsiTheme="majorHAnsi"/>
+          <w:sz w:val="24"/>
+          <w:szCs w:val="24"/>
+        </w:rPr>
+      </w:pPr>
+      <w:proofErr w:type="gramStart"/>
+      <w:r>
+        <w:rPr>
+          <w:rFonts w:asciiTheme="majorHAnsi" w:hAnsiTheme="majorHAnsi" w:cs="Consolas"/>
+          <w:sz w:val="24"/>
+          <w:szCs w:val="24"/>
+        </w:rPr>
+        <w:t>which</w:t>
+      </w:r>
+      <w:proofErr w:type="gramEnd"/>
+      <w:r>
+        <w:rPr>
+          <w:rFonts w:asciiTheme="majorHAnsi" w:hAnsiTheme="majorHAnsi" w:cs="Consolas"/>
+          <w:sz w:val="24"/>
+          <w:szCs w:val="24"/>
+        </w:rPr>
+        <w:t xml:space="preserve"> is allowing for all (6) of the cards to be picked because of the index. </w:t>
+      </w:r>
+    </w:p>
+    <w:p>
+      <w:pPr>
+        <w:rPr>
+          <w:rFonts w:asciiTheme="majorHAnsi" w:hAnsiTheme="majorHAnsi"/>
+          <w:sz w:val="24"/>
+          <w:szCs w:val="24"/>
+        </w:rPr>
+      </w:pPr>
+      <w:r>
+        <w:rPr>
+          <w:rFonts w:asciiTheme="majorHAnsi" w:hAnsiTheme="majorHAnsi"/>
+          <w:sz w:val="24"/>
+          <w:szCs w:val="24"/>
+        </w:rPr>
+        <w:t xml:space="preserve">Bug 3 </w:t>
+      </w:r>
+      <w:r>
+        <w:rPr>
+          <w:rFonts w:asciiTheme="majorHAnsi" w:hAnsiTheme="majorHAnsi"/>
+          <w:sz w:val="24"/>
+          <w:szCs w:val="24"/>
+        </w:rPr>
+        <w:t>– hypothesis</w:t>
+      </w:r>
+      <w:r>
+        <w:rPr>
+          <w:rFonts w:asciiTheme="majorHAnsi" w:hAnsiTheme="majorHAnsi"/>
+          <w:sz w:val="24"/>
+          <w:szCs w:val="24"/>
+        </w:rPr>
+        <w:t xml:space="preserve"> was correct and all tests returned true. </w:t>
+      </w:r>
+    </w:p>
+    <w:p>
+      <w:pPr>
+        <w:rPr>
+          <w:rFonts w:asciiTheme="majorHAnsi" w:hAnsiTheme="majorHAnsi"/>
+          <w:sz w:val="24"/>
+          <w:szCs w:val="24"/>
+        </w:rPr>
+      </w:pPr>
+      <w:r>
+        <w:rPr>
+          <w:rFonts w:asciiTheme="majorHAnsi" w:hAnsiTheme="majorHAnsi"/>
+          <w:noProof/>
+          <w:sz w:val="24"/>
+          <w:szCs w:val="24"/>
+          <w:lang w:eastAsia="en-AU"/>
+        </w:rPr>
+        <w:drawing>
+          <wp:inline distT="0" distB="0" distL="0" distR="0" wp14:anchorId="515174E6" wp14:editId="3CFE6C67">
+            <wp:extent cx="3143250" cy="2533650"/>
+            <wp:effectExtent l="0" t="0" r="0" b="0"/>
+            <wp:docPr id="7" name="Picture 7" descr="C:\Users\Jasmina\Desktop\bug3.jpg"/>
+            <wp:cNvGraphicFramePr>
+              <a:graphicFrameLocks xmlns:a="http://schemas.openxmlformats.org/drawingml/2006/main" noChangeAspect="1"/>
+            </wp:cNvGraphicFramePr>
+            <a:graphic xmlns:a="http://schemas.openxmlformats.org/drawingml/2006/main">
+              <a:graphicData uri="http://schemas.openxmlformats.org/drawingml/2006/picture">
+                <pic:pic xmlns:pic="http://schemas.openxmlformats.org/drawingml/2006/picture">
+                  <pic:nvPicPr>
+                    <pic:cNvPr id="0" name="Picture 4" descr="C:\Users\Jasmina\Desktop\bug3.jpg"/>
+                    <pic:cNvPicPr>
+                      <a:picLocks noChangeAspect="1" noChangeArrowheads="1"/>
+                    </pic:cNvPicPr>
+                  </pic:nvPicPr>
+                  <pic:blipFill>
+                    <a:blip r:embed="rId12">
+                      <a:extLst>
+                        <a:ext uri="{28A0092B-C50C-407E-A947-70E740481C1C}">
+                          <a14:useLocalDpi xmlns:a14="http://schemas.microsoft.com/office/drawing/2010/main" val="0"/>
+                        </a:ext>
+                      </a:extLst>
+                    </a:blip>
+                    <a:srcRect/>
+                    <a:stretch>
+                      <a:fillRect/>
+                    </a:stretch>
+                  </pic:blipFill>
+                  <pic:spPr bwMode="auto">
+                    <a:xfrm>
+                      <a:off x="0" y="0"/>
+                      <a:ext cx="3143250" cy="2533650"/>
+                    </a:xfrm>
+                    <a:prstGeom prst="rect">
+                      <a:avLst/>
+                    </a:prstGeom>
+                    <a:noFill/>
+                    <a:ln>
+                      <a:noFill/>
+                    </a:ln>
+                  </pic:spPr>
+                </pic:pic>
+              </a:graphicData>
+            </a:graphic>
+          </wp:inline>
+        </w:drawing>
+      </w:r>
+      <w:r>
+        <w:rPr>
+          <w:rFonts w:asciiTheme="majorHAnsi" w:hAnsiTheme="majorHAnsi"/>
+          <w:sz w:val="24"/>
+          <w:szCs w:val="24"/>
+        </w:rPr>
+        <w:t>(A</w:t>
+      </w:r>
+      <w:r>
+        <w:rPr>
+          <w:rFonts w:asciiTheme="majorHAnsi" w:hAnsiTheme="majorHAnsi"/>
+          <w:sz w:val="24"/>
+          <w:szCs w:val="24"/>
+        </w:rPr>
+        <w:t xml:space="preserve">fter) </w:t>
+      </w:r>
+    </w:p>
+    <w:p>
+      <w:pPr>
+        <w:rPr>
+          <w:rFonts w:asciiTheme="majorHAnsi" w:hAnsiTheme="majorHAnsi"/>
+          <w:sz w:val="24"/>
+          <w:szCs w:val="24"/>
+        </w:rPr>
+      </w:pPr>
+    </w:p>
+    <w:p>
+      <w:pPr>
+        <w:rPr>
+          <w:rFonts w:asciiTheme="majorHAnsi" w:hAnsiTheme="majorHAnsi"/>
+          <w:sz w:val="24"/>
+          <w:szCs w:val="24"/>
+        </w:rPr>
+      </w:pPr>
+    </w:p>
+    <w:p>
+      <w:pPr>
+        <w:rPr>
+          <w:rFonts w:asciiTheme="majorHAnsi" w:hAnsiTheme="majorHAnsi"/>
+          <w:sz w:val="24"/>
+          <w:szCs w:val="24"/>
+        </w:rPr>
+      </w:pPr>
+    </w:p>
+    <w:p>
+      <w:pPr>
+        <w:rPr>
+          <w:rFonts w:asciiTheme="majorHAnsi" w:hAnsiTheme="majorHAnsi"/>
+          <w:sz w:val="24"/>
+          <w:szCs w:val="24"/>
+        </w:rPr>
+      </w:pPr>
+      <w:r>
+        <w:rPr>
+          <w:rFonts w:asciiTheme="majorHAnsi" w:hAnsiTheme="majorHAnsi"/>
+          <w:sz w:val="24"/>
+          <w:szCs w:val="24"/>
+        </w:rPr>
+        <w:t xml:space="preserve">Note: all bugs have the same </w:t>
+      </w:r>
+      <w:proofErr w:type="spellStart"/>
+      <w:r>
+        <w:rPr>
+          <w:rFonts w:asciiTheme="majorHAnsi" w:hAnsiTheme="majorHAnsi"/>
+          <w:sz w:val="24"/>
+          <w:szCs w:val="24"/>
+        </w:rPr>
+        <w:t>junit</w:t>
+      </w:r>
+      <w:proofErr w:type="spellEnd"/>
+      <w:r>
+        <w:rPr>
+          <w:rFonts w:asciiTheme="majorHAnsi" w:hAnsiTheme="majorHAnsi"/>
+          <w:sz w:val="24"/>
+          <w:szCs w:val="24"/>
+        </w:rPr>
+        <w:t xml:space="preserve"> test asserting the false </w:t>
+      </w:r>
+      <w:r>
+        <w:rPr>
+          <w:rFonts w:asciiTheme="majorHAnsi" w:hAnsiTheme="majorHAnsi"/>
+          <w:sz w:val="24"/>
+          <w:szCs w:val="24"/>
+        </w:rPr>
+        <w:t>and were found to be bugs because it would assert true for the incorrect values. (</w:t>
+      </w:r>
+      <w:proofErr w:type="gramStart"/>
+      <w:r>
+        <w:rPr>
+          <w:rFonts w:asciiTheme="majorHAnsi" w:hAnsiTheme="majorHAnsi"/>
+          <w:sz w:val="24"/>
+          <w:szCs w:val="24"/>
+        </w:rPr>
+        <w:t>the</w:t>
+      </w:r>
+      <w:proofErr w:type="gramEnd"/>
+      <w:r>
+        <w:rPr>
+          <w:rFonts w:asciiTheme="majorHAnsi" w:hAnsiTheme="majorHAnsi"/>
+          <w:sz w:val="24"/>
+          <w:szCs w:val="24"/>
+        </w:rPr>
+        <w:t xml:space="preserve"> asserts have been commented about because bug have been fixed but can be seen for tracking. </w:t>
+      </w:r>
+    </w:p>
+    <w:p>
+      <w:pPr>
+        <w:rPr>
+          <w:rFonts w:asciiTheme="majorHAnsi" w:hAnsiTheme="majorHAnsi"/>
+          <w:sz w:val="24"/>
+          <w:szCs w:val="24"/>
+        </w:rPr>
+      </w:pPr>
+    </w:p>
     <w:sectPr>
+      <w:headerReference w:type="default" r:id="rId13"/>
       <w:pgSz w:w="11906" w:h="16838"/>
       <w:pgMar w:top="1440" w:right="1440" w:bottom="1440" w:left="1440" w:header="708" w:footer="708" w:gutter="0"/>
       <w:cols w:space="708"/>
@@ -316,6 +1951,73 @@
     </w:sectPr>
   </w:body>
 </w:document>
+</file>
+
+<file path=word/endnotes.xml><?xml version="1.0" encoding="utf-8"?>
+<w:endnotes xmlns:wpc="http://schemas.microsoft.com/office/word/2010/wordprocessingCanvas" xmlns:mc="http://schemas.openxmlformats.org/markup-compatibility/2006" xmlns:o="urn:schemas-microsoft-com:office:office" xmlns:r="http://schemas.openxmlformats.org/officeDocument/2006/relationships" xmlns:m="http://schemas.openxmlformats.org/officeDocument/2006/math" xmlns:v="urn:schemas-microsoft-com:vml" xmlns:wp14="http://schemas.microsoft.com/office/word/2010/wordprocessingDrawing" xmlns:wp="http://schemas.openxmlformats.org/drawingml/2006/wordprocessingDrawing" xmlns:w10="urn:schemas-microsoft-com:office:word" xmlns:w="http://schemas.openxmlformats.org/wordprocessingml/2006/main" xmlns:w14="http://schemas.microsoft.com/office/word/2010/wordml" xmlns:w15="http://schemas.microsoft.com/office/word/2012/wordml" xmlns:wpg="http://schemas.microsoft.com/office/word/2010/wordprocessingGroup" xmlns:wpi="http://schemas.microsoft.com/office/word/2010/wordprocessingInk" xmlns:wne="http://schemas.microsoft.com/office/word/2006/wordml" xmlns:wps="http://schemas.microsoft.com/office/word/2010/wordprocessingShape" mc:Ignorable="w14 w15 wp14">
+  <w:endnote w:type="separator" w:id="-1">
+    <w:p>
+      <w:pPr>
+        <w:spacing w:after="0" w:line="240" w:lineRule="auto"/>
+      </w:pPr>
+      <w:r>
+        <w:separator/>
+      </w:r>
+    </w:p>
+  </w:endnote>
+  <w:endnote w:type="continuationSeparator" w:id="0">
+    <w:p>
+      <w:pPr>
+        <w:spacing w:after="0" w:line="240" w:lineRule="auto"/>
+      </w:pPr>
+      <w:r>
+        <w:continuationSeparator/>
+      </w:r>
+    </w:p>
+  </w:endnote>
+</w:endnotes>
+</file>
+
+<file path=word/footnotes.xml><?xml version="1.0" encoding="utf-8"?>
+<w:footnotes xmlns:wpc="http://schemas.microsoft.com/office/word/2010/wordprocessingCanvas" xmlns:mc="http://schemas.openxmlformats.org/markup-compatibility/2006" xmlns:o="urn:schemas-microsoft-com:office:office" xmlns:r="http://schemas.openxmlformats.org/officeDocument/2006/relationships" xmlns:m="http://schemas.openxmlformats.org/officeDocument/2006/math" xmlns:v="urn:schemas-microsoft-com:vml" xmlns:wp14="http://schemas.microsoft.com/office/word/2010/wordprocessingDrawing" xmlns:wp="http://schemas.openxmlformats.org/drawingml/2006/wordprocessingDrawing" xmlns:w10="urn:schemas-microsoft-com:office:word" xmlns:w="http://schemas.openxmlformats.org/wordprocessingml/2006/main" xmlns:w14="http://schemas.microsoft.com/office/word/2010/wordml" xmlns:w15="http://schemas.microsoft.com/office/word/2012/wordml" xmlns:wpg="http://schemas.microsoft.com/office/word/2010/wordprocessingGroup" xmlns:wpi="http://schemas.microsoft.com/office/word/2010/wordprocessingInk" xmlns:wne="http://schemas.microsoft.com/office/word/2006/wordml" xmlns:wps="http://schemas.microsoft.com/office/word/2010/wordprocessingShape" mc:Ignorable="w14 w15 wp14">
+  <w:footnote w:type="separator" w:id="-1">
+    <w:p>
+      <w:pPr>
+        <w:spacing w:after="0" w:line="240" w:lineRule="auto"/>
+      </w:pPr>
+      <w:r>
+        <w:separator/>
+      </w:r>
+    </w:p>
+  </w:footnote>
+  <w:footnote w:type="continuationSeparator" w:id="0">
+    <w:p>
+      <w:pPr>
+        <w:spacing w:after="0" w:line="240" w:lineRule="auto"/>
+      </w:pPr>
+      <w:r>
+        <w:continuationSeparator/>
+      </w:r>
+    </w:p>
+  </w:footnote>
+</w:footnotes>
+</file>
+
+<file path=word/header1.xml><?xml version="1.0" encoding="utf-8"?>
+<w:hdr xmlns:wpc="http://schemas.microsoft.com/office/word/2010/wordprocessingCanvas" xmlns:mc="http://schemas.openxmlformats.org/markup-compatibility/2006" xmlns:o="urn:schemas-microsoft-com:office:office" xmlns:r="http://schemas.openxmlformats.org/officeDocument/2006/relationships" xmlns:m="http://schemas.openxmlformats.org/officeDocument/2006/math" xmlns:v="urn:schemas-microsoft-com:vml" xmlns:wp14="http://schemas.microsoft.com/office/word/2010/wordprocessingDrawing" xmlns:wp="http://schemas.openxmlformats.org/drawingml/2006/wordprocessingDrawing" xmlns:w10="urn:schemas-microsoft-com:office:word" xmlns:w="http://schemas.openxmlformats.org/wordprocessingml/2006/main" xmlns:w14="http://schemas.microsoft.com/office/word/2010/wordml" xmlns:w15="http://schemas.microsoft.com/office/word/2012/wordml" xmlns:wpg="http://schemas.microsoft.com/office/word/2010/wordprocessingGroup" xmlns:wpi="http://schemas.microsoft.com/office/word/2010/wordprocessingInk" xmlns:wne="http://schemas.microsoft.com/office/word/2006/wordml" xmlns:wps="http://schemas.microsoft.com/office/word/2010/wordprocessingShape" mc:Ignorable="w14 w15 wp14">
+  <w:p>
+    <w:pPr>
+      <w:pStyle w:val="Header"/>
+    </w:pPr>
+    <w:r>
+      <w:t>Assignment 3 – ITC205</w:t>
+    </w:r>
+    <w:r>
+      <w:tab/>
+      <w:t>Jasmina Pasalic- 11517009</w:t>
+    </w:r>
+  </w:p>
+</w:hdr>
 </file>
 
 <file path=word/numbering.xml><?xml version="1.0" encoding="utf-8"?>
@@ -835,7 +2537,6 @@
   <w:style w:type="character" w:default="1" w:styleId="DefaultParagraphFont">
     <w:name w:val="Default Paragraph Font"/>
     <w:uiPriority w:val="1"/>
-    <w:semiHidden/>
     <w:unhideWhenUsed/>
   </w:style>
   <w:style w:type="table" w:default="1" w:styleId="TableNormal">
@@ -869,6 +2570,50 @@
       <w:ind w:left="720"/>
       <w:contextualSpacing/>
     </w:pPr>
+  </w:style>
+  <w:style w:type="paragraph" w:styleId="Header">
+    <w:name w:val="header"/>
+    <w:basedOn w:val="Normal"/>
+    <w:link w:val="HeaderChar"/>
+    <w:uiPriority w:val="99"/>
+    <w:unhideWhenUsed/>
+    <w:rsid w:val="009174A2"/>
+    <w:pPr>
+      <w:tabs>
+        <w:tab w:val="center" w:pos="4513"/>
+        <w:tab w:val="right" w:pos="9026"/>
+      </w:tabs>
+      <w:spacing w:after="0" w:line="240" w:lineRule="auto"/>
+    </w:pPr>
+  </w:style>
+  <w:style w:type="character" w:customStyle="1" w:styleId="HeaderChar">
+    <w:name w:val="Header Char"/>
+    <w:basedOn w:val="DefaultParagraphFont"/>
+    <w:link w:val="Header"/>
+    <w:uiPriority w:val="99"/>
+    <w:rsid w:val="009174A2"/>
+  </w:style>
+  <w:style w:type="paragraph" w:styleId="Footer">
+    <w:name w:val="footer"/>
+    <w:basedOn w:val="Normal"/>
+    <w:link w:val="FooterChar"/>
+    <w:uiPriority w:val="99"/>
+    <w:unhideWhenUsed/>
+    <w:rsid w:val="009174A2"/>
+    <w:pPr>
+      <w:tabs>
+        <w:tab w:val="center" w:pos="4513"/>
+        <w:tab w:val="right" w:pos="9026"/>
+      </w:tabs>
+      <w:spacing w:after="0" w:line="240" w:lineRule="auto"/>
+    </w:pPr>
+  </w:style>
+  <w:style w:type="character" w:customStyle="1" w:styleId="FooterChar">
+    <w:name w:val="Footer Char"/>
+    <w:basedOn w:val="DefaultParagraphFont"/>
+    <w:link w:val="Footer"/>
+    <w:uiPriority w:val="99"/>
+    <w:rsid w:val="009174A2"/>
   </w:style>
 </w:styles>
 </file>

</xml_diff>